<commit_message>
Dependency Fix a little bit Plan
</commit_message>
<xml_diff>
--- a/ISI_Project Work Plan.docx
+++ b/ISI_Project Work Plan.docx
@@ -636,8 +636,17 @@
                 <w:rFonts w:eastAsiaTheme="minorEastAsia"/>
                 <w:lang w:val="en-GB" w:eastAsia="zh-CN"/>
               </w:rPr>
-              <w:t>Polo, Liu Runrong</w:t>
-            </w:r>
+              <w:t xml:space="preserve">Polo, Liu </w:t>
+            </w:r>
+            <w:proofErr w:type="spellStart"/>
+            <w:r>
+              <w:rPr>
+                <w:rFonts w:eastAsiaTheme="minorEastAsia"/>
+                <w:lang w:val="en-GB" w:eastAsia="zh-CN"/>
+              </w:rPr>
+              <w:t>Runrong</w:t>
+            </w:r>
+            <w:proofErr w:type="spellEnd"/>
           </w:p>
           <w:p>
             <w:pPr>
@@ -673,22 +682,31 @@
                 <w:rFonts w:eastAsiaTheme="minorEastAsia"/>
                 <w:lang w:val="en-GB" w:eastAsia="zh-CN"/>
               </w:rPr>
-              <w:t>hen Ling</w:t>
-            </w:r>
+              <w:t xml:space="preserve">hen </w:t>
+            </w:r>
+            <w:proofErr w:type="spellStart"/>
             <w:r>
               <w:rPr>
                 <w:rFonts w:eastAsiaTheme="minorEastAsia"/>
                 <w:lang w:val="en-GB" w:eastAsia="zh-CN"/>
               </w:rPr>
-              <w:t>x</w:t>
+              <w:t>Ling</w:t>
             </w:r>
             <w:r>
               <w:rPr>
                 <w:rFonts w:eastAsiaTheme="minorEastAsia"/>
                 <w:lang w:val="en-GB" w:eastAsia="zh-CN"/>
               </w:rPr>
+              <w:t>x</w:t>
+            </w:r>
+            <w:r>
+              <w:rPr>
+                <w:rFonts w:eastAsiaTheme="minorEastAsia"/>
+                <w:lang w:val="en-GB" w:eastAsia="zh-CN"/>
+              </w:rPr>
               <w:t>iao</w:t>
             </w:r>
+            <w:proofErr w:type="spellEnd"/>
           </w:p>
         </w:tc>
       </w:tr>
@@ -1757,8 +1775,10 @@
       <w:pPr>
         <w:spacing w:line="240" w:lineRule="auto"/>
         <w:rPr>
+          <w:rFonts w:eastAsiaTheme="minorEastAsia" w:hint="eastAsia"/>
           <w:color w:val="24292F"/>
           <w:shd w:val="clear" w:color="auto" w:fill="FFFFFF"/>
+          <w:lang w:eastAsia="zh-CN"/>
         </w:rPr>
       </w:pPr>
       <w:r>
@@ -1766,17 +1786,8 @@
           <w:color w:val="24292F"/>
           <w:shd w:val="clear" w:color="auto" w:fill="FFFFFF"/>
         </w:rPr>
-        <w:t>Nowadays technology plays a crucial role in our daily lives. Thanks to the benefits of technology, a new form of business has appeared which is known as E-commerce (electronic commerce). E-commerce is the buying and selling of goods and services, or the transmitting of funds or data, over an electronic network, primarily the internet. This project aims at creating an application providing an e-commerce service on mobile phones. In detail, customers will enjoy a shopping experience online and vendors display their products in a manner that is easy for potential customers to select and make purchases.</w:t>
-      </w:r>
-    </w:p>
-    <w:p>
-      <w:pPr>
-        <w:spacing w:line="240" w:lineRule="auto"/>
-        <w:rPr>
-          <w:color w:val="24292F"/>
-          <w:shd w:val="clear" w:color="auto" w:fill="FFFFFF"/>
-        </w:rPr>
-      </w:pPr>
+        <w:t>Nowadays, technology plays a crucial role in our daily lives. Thanks to the benefits of technology, a new form of business appeared, known as E-commerce (electronic commerce). E-commerce is buying and selling goods and services or transmitting funds or data over an electronic network, primarily the internet. This project aims at creating an application providing an e-commerce service on mobile phones. In detail, customers will enjoy a shopping experience online, and vendors display their products in a manner that is easy for potential customers to select and make purchases.</w:t>
+      </w:r>
     </w:p>
     <w:p>
       <w:pPr>
@@ -1809,11 +1820,6 @@
     </w:p>
     <w:p>
       <w:pPr>
-        <w:spacing w:line="240" w:lineRule="auto"/>
-      </w:pPr>
-    </w:p>
-    <w:p>
-      <w:pPr>
         <w:pStyle w:val="Heading2"/>
         <w:numPr>
           <w:ilvl w:val="0"/>
@@ -1944,16 +1950,19 @@
         <w:spacing w:line="240" w:lineRule="auto"/>
       </w:pPr>
       <w:r>
+        <w:t>(B2) A customer may log in and log out, and the interface shows the name of the current user. The product list and product detail page are accessible to customers without login. On the other hand, the shopping cart and purchase tracking are only accessible after login.</w:t>
+      </w:r>
+    </w:p>
+    <w:p>
+      <w:pPr>
+        <w:spacing w:line="240" w:lineRule="auto"/>
+      </w:pPr>
+      <w:r>
+        <w:t xml:space="preserve">(C1) The customer adds a product to his/her shopping cart by clicking a button in the product detail page. The quantity to buy is assumed to be 1. The items in shopping cart </w:t>
+      </w:r>
+      <w:r>
         <w:lastRenderedPageBreak/>
-        <w:t>(B2) A customer may log in and log out, and the interface shows the name of the current user. The product list and product detail page are accessible to customers without login. On the other hand, the shopping cart and purchase tracking are only accessible after login.</w:t>
-      </w:r>
-    </w:p>
-    <w:p>
-      <w:pPr>
-        <w:spacing w:line="240" w:lineRule="auto"/>
-      </w:pPr>
-      <w:r>
-        <w:t>(C1) The customer adds a product to his/her shopping cart by clicking a button in the product detail page. The quantity to buy is assumed to be 1. The items in shopping cart are persisted across user sessions. Next time the customer logs in, they can still see the items in the shopping cart.</w:t>
+        <w:t>are persisted across user sessions. Next time the customer logs in, they can still see the items in the shopping cart.</w:t>
       </w:r>
     </w:p>
     <w:p>
@@ -2065,21 +2074,21 @@
         <w:rPr>
           <w:lang w:val="en-US"/>
         </w:rPr>
+        <w:t>(F1) The purchase order list page lists purchase orders received by the application. It shows the P.O. numbers, purchase dates, customer names, total order amounts and purchase order status. The purchase orders are sorted in descending order of purchase date (i.e., newest first). The vendor can click an entry to open a purchase order processing page.</w:t>
+      </w:r>
+    </w:p>
+    <w:p>
+      <w:pPr>
+        <w:spacing w:line="240" w:lineRule="auto"/>
+        <w:rPr>
+          <w:lang w:val="en-US"/>
+        </w:rPr>
+      </w:pPr>
+      <w:r>
+        <w:rPr>
+          <w:lang w:val="en-US"/>
+        </w:rPr>
         <w:lastRenderedPageBreak/>
-        <w:t>(F1) The purchase order list page lists purchase orders received by the application. It shows the P.O. numbers, purchase dates, customer names, total order amounts and purchase order status. The purchase orders are sorted in descending order of purchase date (i.e., newest first). The vendor can click an entry to open a purchase order processing page.</w:t>
-      </w:r>
-    </w:p>
-    <w:p>
-      <w:pPr>
-        <w:spacing w:line="240" w:lineRule="auto"/>
-        <w:rPr>
-          <w:lang w:val="en-US"/>
-        </w:rPr>
-      </w:pPr>
-      <w:r>
-        <w:rPr>
-          <w:lang w:val="en-US"/>
-        </w:rPr>
         <w:t>(F2) The vendor can filter the purchase order list in three ways. They can show only the ‘pending orders’ (with status ‘pending’). They can show only the ‘orders on hold’ (with status ‘hold’). Finally, the vendor can select to show ‘past orders’ (with status ‘shipped’ or ‘cancelled’).</w:t>
       </w:r>
     </w:p>
@@ -2183,9 +2192,11 @@
         </w:numPr>
         <w:spacing w:line="240" w:lineRule="auto"/>
       </w:pPr>
+      <w:proofErr w:type="spellStart"/>
       <w:r>
         <w:t>Ahgakh</w:t>
       </w:r>
+      <w:proofErr w:type="spellEnd"/>
     </w:p>
     <w:p>
       <w:pPr>
@@ -2196,9 +2207,11 @@
         </w:numPr>
         <w:spacing w:line="240" w:lineRule="auto"/>
       </w:pPr>
+      <w:proofErr w:type="spellStart"/>
       <w:r>
         <w:t>Asdkgha</w:t>
       </w:r>
+      <w:proofErr w:type="spellEnd"/>
     </w:p>
     <w:p>
       <w:pPr>
@@ -2209,9 +2222,11 @@
         </w:numPr>
         <w:spacing w:line="240" w:lineRule="auto"/>
       </w:pPr>
+      <w:proofErr w:type="spellStart"/>
       <w:r>
         <w:t>Kagja</w:t>
       </w:r>
+      <w:proofErr w:type="spellEnd"/>
     </w:p>
     <w:p>
       <w:pPr>
@@ -2222,9 +2237,11 @@
         </w:numPr>
         <w:spacing w:line="240" w:lineRule="auto"/>
       </w:pPr>
+      <w:proofErr w:type="spellStart"/>
       <w:r>
         <w:t>Mkakfgja</w:t>
       </w:r>
+      <w:proofErr w:type="spellEnd"/>
     </w:p>
     <w:p>
       <w:pPr>
@@ -2235,9 +2252,11 @@
         </w:numPr>
         <w:spacing w:line="240" w:lineRule="auto"/>
       </w:pPr>
+      <w:proofErr w:type="spellStart"/>
       <w:r>
         <w:t>Kadfgha</w:t>
       </w:r>
+      <w:proofErr w:type="spellEnd"/>
     </w:p>
     <w:p>
       <w:pPr>
@@ -2248,9 +2267,11 @@
         </w:numPr>
         <w:spacing w:line="240" w:lineRule="auto"/>
       </w:pPr>
+      <w:proofErr w:type="spellStart"/>
       <w:r>
         <w:t>Ajfgk</w:t>
       </w:r>
+      <w:proofErr w:type="spellEnd"/>
     </w:p>
     <w:p>
       <w:pPr>
@@ -2388,8 +2409,7 @@
         </w:rPr>
       </w:pPr>
       <w:r>
-        <w:lastRenderedPageBreak/>
-        <w:t>Analyze</w:t>
+        <w:t>Analyse</w:t>
       </w:r>
       <w:r>
         <w:t xml:space="preserve"> the functional requirements</w:t>
@@ -2437,6 +2457,7 @@
         <w:spacing w:line="240" w:lineRule="auto"/>
       </w:pPr>
       <w:r>
+        <w:lastRenderedPageBreak/>
         <w:t>Design:</w:t>
       </w:r>
     </w:p>
@@ -2619,7 +2640,13 @@
         <w:t xml:space="preserve"> </w:t>
       </w:r>
       <w:r>
-        <w:t xml:space="preserve">(products page, product detail page, related account management page, shopping cart page, purchase tracking page, purchase order detail page, product catalog page, purchase order list page, purchase order processing page)   </w:t>
+        <w:t xml:space="preserve">(products page, product detail page, related account management page, shopping cart page, purchase tracking page, purchase order detail page, product </w:t>
+      </w:r>
+      <w:r>
+        <w:t>catalogue</w:t>
+      </w:r>
+      <w:r>
+        <w:t xml:space="preserve"> page, purchase order list page, purchase order processing page)   </w:t>
       </w:r>
     </w:p>
     <w:p>
@@ -2781,6 +2808,9 @@
         <w:spacing w:line="240" w:lineRule="auto"/>
       </w:pPr>
       <w:r>
+        <w:rPr>
+          <w:noProof/>
+        </w:rPr>
         <w:drawing>
           <wp:inline distT="0" distB="0" distL="0" distR="0" wp14:anchorId="2C185199" wp14:editId="137FD32E">
             <wp:extent cx="4229100" cy="1536700"/>
@@ -2876,7 +2906,6 @@
         <w:spacing w:line="240" w:lineRule="auto"/>
       </w:pPr>
       <w:r>
-        <w:lastRenderedPageBreak/>
         <w:t>Select project leader</w:t>
       </w:r>
     </w:p>
@@ -2929,6 +2958,7 @@
         <w:spacing w:line="240" w:lineRule="auto"/>
       </w:pPr>
       <w:r>
+        <w:lastRenderedPageBreak/>
         <w:t>Design the interfaces for mobile phone</w:t>
       </w:r>
     </w:p>
@@ -2998,7 +3028,10 @@
         <w:t>D</w:t>
       </w:r>
       <w:r>
-        <w:t>esign the product catalog</w:t>
+        <w:t xml:space="preserve">esign the product </w:t>
+      </w:r>
+      <w:r>
+        <w:t>catalogue</w:t>
       </w:r>
     </w:p>
     <w:p>
@@ -3097,7 +3130,10 @@
         <w:t>C</w:t>
       </w:r>
       <w:r>
-        <w:t>ode the product catalog</w:t>
+        <w:t xml:space="preserve">ode the product </w:t>
+      </w:r>
+      <w:r>
+        <w:t>catalogue</w:t>
       </w:r>
     </w:p>
     <w:p>
@@ -3313,8 +3349,17 @@
           <w:rFonts w:asciiTheme="minorEastAsia" w:eastAsiaTheme="minorEastAsia" w:hAnsiTheme="minorEastAsia" w:hint="eastAsia"/>
           <w:lang w:eastAsia="zh-CN"/>
         </w:rPr>
-        <w:t>暂且别删</w:t>
-      </w:r>
+        <w:t>暂且别</w:t>
+      </w:r>
+      <w:proofErr w:type="gramStart"/>
+      <w:r>
+        <w:rPr>
+          <w:rFonts w:asciiTheme="minorEastAsia" w:eastAsiaTheme="minorEastAsia" w:hAnsiTheme="minorEastAsia" w:hint="eastAsia"/>
+          <w:lang w:eastAsia="zh-CN"/>
+        </w:rPr>
+        <w:t>删</w:t>
+      </w:r>
+      <w:proofErr w:type="gramEnd"/>
       <w:r>
         <w:rPr>
           <w:rFonts w:eastAsiaTheme="minorEastAsia" w:hint="eastAsia"/>

</xml_diff>